<commit_message>
units bold and normal format working
</commit_message>
<xml_diff>
--- a/template.docx
+++ b/template.docx
@@ -713,7 +713,6 @@
         <w:t xml:space="preserve">{Coursedescriptionname} </w:t>
       </w:r>
       <w:r/>
-      <w:r/>
     </w:p>
     <w:p>
       <w:pPr>
@@ -759,12 +758,51 @@
         <w:spacing w:before="198" w:line="276" w:lineRule="auto"/>
         <w:ind w:right="399" w:left="225"/>
         <w:jc w:val="both"/>
-        <w:rPr/>
+        <w:rPr>
+          <w:highlight w:val="none"/>
+        </w:rPr>
       </w:pPr>
       <w:r>
         <w:t xml:space="preserve">{Prerequisites}</w:t>
       </w:r>
       <w:r/>
+      <w:r>
+        <w:rPr>
+          <w:highlight w:val="none"/>
+        </w:rPr>
+      </w:r>
+      <w:r>
+        <w:rPr>
+          <w:highlight w:val="none"/>
+        </w:rPr>
+      </w:r>
+      <w:r>
+        <w:rPr>
+          <w:highlight w:val="none"/>
+        </w:rPr>
+      </w:r>
+    </w:p>
+    <w:p>
+      <w:pPr>
+        <w:pStyle w:val="1075"/>
+        <w:pBdr/>
+        <w:spacing w:before="198" w:line="276" w:lineRule="auto"/>
+        <w:ind w:right="399" w:left="225"/>
+        <w:jc w:val="both"/>
+        <w:rPr>
+          <w:highlight w:val="none"/>
+        </w:rPr>
+      </w:pPr>
+      <w:r>
+        <w:rPr>
+          <w:highlight w:val="none"/>
+        </w:rPr>
+      </w:r>
+      <w:r>
+        <w:rPr>
+          <w:highlight w:val="none"/>
+        </w:rPr>
+      </w:r>
     </w:p>
     <w:p>
       <w:pPr>
@@ -777,22 +815,37 @@
         <w:spacing w:before="158"/>
         <w:ind/>
         <w:rPr>
+          <w:b w:val="0"/>
+          <w:bCs w:val="0"/>
           <w:highlight w:val="none"/>
-          <w:lang w:val="en-IN"/>
         </w:rPr>
       </w:pPr>
-      <w:r/>
+      <w:r>
+        <w:rPr>
+          <w:b w:val="0"/>
+          <w:bCs w:val="0"/>
+        </w:rPr>
+      </w:r>
       <w:bookmarkStart w:id="1" w:name="UNIT_I__SETS_AND_ALGEBRAIC_STRUCTURES___"/>
-      <w:r/>
+      <w:r>
+        <w:rPr>
+          <w:b w:val="0"/>
+          <w:bCs w:val="0"/>
+        </w:rPr>
+      </w:r>
       <w:bookmarkEnd w:id="1"/>
       <w:r>
         <w:rPr>
+          <w:b w:val="0"/>
+          <w:bCs w:val="0"/>
           <w:lang w:val="en-IN"/>
         </w:rPr>
         <w:t xml:space="preserve">{</w:t>
       </w:r>
       <w:r>
         <w:rPr>
+          <w:b w:val="0"/>
+          <w:bCs w:val="0"/>
           <w:spacing w:val="-5"/>
           <w:lang w:val="en-IN"/>
         </w:rPr>
@@ -800,11 +853,16 @@
       </w:r>
       <w:r>
         <w:rPr>
-          <w:spacing w:val="-5"/>
+          <w:b w:val="0"/>
+          <w:bCs w:val="0"/>
+          <w:highlight w:val="none"/>
+          <w:lang w:val="en-IN"/>
         </w:rPr>
       </w:r>
       <w:r>
         <w:rPr>
+          <w:b w:val="0"/>
+          <w:bCs w:val="0"/>
           <w:highlight w:val="none"/>
           <w:lang w:val="en-IN"/>
         </w:rPr>
@@ -819,7 +877,6 @@
         <w:jc w:val="both"/>
         <w:rPr/>
       </w:pPr>
-      <w:r/>
       <w:r>
         <w:tab/>
         <w:tab/>
@@ -869,7 +926,11 @@
         </w:rPr>
         <w:t xml:space="preserve">Periods}</w:t>
       </w:r>
-      <w:r/>
+      <w:r>
+        <w:rPr>
+          <w:highlight w:val="none"/>
+        </w:rPr>
+      </w:r>
     </w:p>
     <w:p>
       <w:pPr>
@@ -899,26 +960,6 @@
         </w:rPr>
         <w:t xml:space="preserve"> {PracticalPeriods}</w:t>
       </w:r>
-      <w:r>
-        <w:rPr>
-          <w:highlight w:val="none"/>
-          <w:lang w:val="en-IN"/>
-        </w:rPr>
-      </w:r>
-      <w:r>
-        <w:rPr>
-          <w:highlight w:val="none"/>
-        </w:rPr>
-      </w:r>
-    </w:p>
-    <w:p>
-      <w:pPr>
-        <w:pStyle w:val="1071"/>
-        <w:pBdr/>
-        <w:spacing w:before="1"/>
-        <w:ind w:left="6030"/>
-        <w:rPr/>
-      </w:pPr>
       <w:r>
         <w:rPr>
           <w:highlight w:val="none"/>
@@ -1242,7 +1283,6 @@
         <w:rPr>
           <w:b w:val="0"/>
           <w:bCs w:val="0"/>
-          <w:spacing w:val="-2"/>
           <w:highlight w:val="none"/>
         </w:rPr>
       </w:pPr>
@@ -1292,15 +1332,6 @@
           <w:highlight w:val="none"/>
         </w:rPr>
       </w:r>
-    </w:p>
-    <w:p>
-      <w:pPr>
-        <w:pStyle w:val="1071"/>
-        <w:pBdr/>
-        <w:spacing w:before="44"/>
-        <w:ind w:left="0"/>
-        <w:rPr/>
-      </w:pPr>
       <w:r>
         <w:rPr>
           <w:spacing w:val="-2"/>
@@ -1314,24 +1345,79 @@
         </w:rPr>
       </w:r>
       <w:r/>
-    </w:p>
-    <w:p>
-      <w:pPr>
-        <w:pStyle w:val="1071"/>
-        <w:pBdr/>
-        <w:spacing w:before="44"/>
-        <w:ind w:left="0"/>
+      <w:r>
         <w:rPr>
+          <w:b w:val="0"/>
+          <w:bCs w:val="0"/>
           <w:spacing w:val="-2"/>
           <w:highlight w:val="none"/>
         </w:rPr>
-      </w:pPr>
+      </w:r>
+    </w:p>
+    <w:p>
+      <w:pPr>
+        <w:pStyle w:val="1071"/>
+        <w:pBdr/>
+        <w:spacing w:before="176"/>
+        <w:ind/>
+        <w:rPr>
+          <w:b/>
+          <w:bCs/>
+          <w:highlight w:val="none"/>
+        </w:rPr>
+      </w:pPr>
+      <w:r>
+        <w:rPr>
+          <w:b/>
+          <w:bCs/>
+          <w:highlight w:val="none"/>
+          <w:lang w:val="en-IN"/>
+        </w:rPr>
+        <w:t xml:space="preserve">{referencesname}</w:t>
+      </w:r>
+      <w:r>
+        <w:rPr>
+          <w:b/>
+          <w:bCs/>
+          <w:highlight w:val="none"/>
+        </w:rPr>
+      </w:r>
+    </w:p>
+    <w:p>
+      <w:pPr>
+        <w:pStyle w:val="1071"/>
+        <w:pBdr/>
+        <w:spacing w:before="176"/>
+        <w:ind/>
+        <w:rPr>
+          <w:b w:val="0"/>
+          <w:bCs w:val="0"/>
+          <w:spacing w:val="-2"/>
+          <w:highlight w:val="none"/>
+        </w:rPr>
+      </w:pPr>
+      <w:r>
+        <w:rPr>
+          <w:b w:val="0"/>
+          <w:bCs w:val="0"/>
+          <w:highlight w:val="none"/>
+          <w:lang w:val="en-IN"/>
+        </w:rPr>
+        <w:t xml:space="preserve">{References}</w:t>
+      </w:r>
+      <w:r>
+        <w:rPr>
+          <w:b w:val="0"/>
+          <w:bCs w:val="0"/>
+          <w:highlight w:val="none"/>
+          <w:lang w:val="en-IN"/>
+        </w:rPr>
+      </w:r>
       <w:r>
         <w:rPr>
           <w:spacing w:val="-2"/>
           <w:lang w:val="en-IN"/>
         </w:rPr>
-        <w:t xml:space="preserve">{referencesname}</w:t>
       </w:r>
       <w:r>
         <w:rPr>
@@ -1341,35 +1427,12 @@
       </w:r>
       <w:r>
         <w:rPr>
+          <w:b w:val="0"/>
+          <w:bCs w:val="0"/>
           <w:spacing w:val="-2"/>
           <w:highlight w:val="none"/>
         </w:rPr>
       </w:r>
-    </w:p>
-    <w:p>
-      <w:pPr>
-        <w:pBdr/>
-        <w:tabs>
-          <w:tab w:val="left" w:leader="none" w:pos="585"/>
-        </w:tabs>
-        <w:spacing w:before="14" w:line="360" w:lineRule="auto"/>
-        <w:ind w:right="354" w:firstLine="0" w:left="0"/>
-        <w:jc w:val="both"/>
-        <w:rPr/>
-      </w:pPr>
-      <w:r>
-        <w:t xml:space="preserve">{Reference</w:t>
-      </w:r>
-      <w:r>
-        <w:rPr>
-          <w:lang w:val="en-IN"/>
-        </w:rPr>
-        <w:t xml:space="preserve">s</w:t>
-      </w:r>
-      <w:r>
-        <w:t xml:space="preserve">}</w:t>
-      </w:r>
-      <w:r/>
     </w:p>
     <w:p>
       <w:pPr>

</xml_diff>

<commit_message>
hardcoded working website without youtube reference and list of experiments
</commit_message>
<xml_diff>
--- a/template.docx
+++ b/template.docx
@@ -6,12 +6,21 @@
       <w:pPr>
         <w:pBdr/>
         <w:spacing/>
-        <w:ind/>
+        <w:ind w:right="0" w:firstLine="0" w:left="180"/>
         <w:rPr>
           <w:b/>
           <w:bCs/>
         </w:rPr>
       </w:pPr>
+      <w:r>
+        <w:rPr>
+          <w:b/>
+          <w:bCs/>
+          <w:spacing w:val="-12"/>
+          <w:lang w:val="en-IN"/>
+        </w:rPr>
+        <w:t xml:space="preserve">  </w:t>
+      </w:r>
       <w:r>
         <w:rPr>
           <w:b/>
@@ -601,32 +610,29 @@
         <w:spacing w:before="256"/>
         <w:ind/>
         <w:rPr>
+          <w:b w:val="0"/>
+          <w:bCs w:val="0"/>
           <w:spacing w:val="-2"/>
           <w:highlight w:val="none"/>
+          <w:lang w:val="en-IN"/>
         </w:rPr>
       </w:pPr>
       <w:r>
         <w:rPr>
+          <w:b w:val="0"/>
+          <w:bCs w:val="0"/>
           <w:spacing w:val="-2"/>
+          <w:highlight w:val="none"/>
+          <w:lang w:val="en-IN"/>
         </w:rPr>
       </w:r>
       <w:r>
         <w:rPr>
+          <w:b w:val="0"/>
+          <w:bCs w:val="0"/>
           <w:spacing w:val="-2"/>
           <w:highlight w:val="none"/>
-        </w:rPr>
-        <w:t xml:space="preserve">{objectivename}</w:t>
-      </w:r>
-      <w:r>
-        <w:rPr>
-          <w:spacing w:val="-2"/>
-          <w:highlight w:val="none"/>
-        </w:rPr>
-      </w:r>
-      <w:r>
-        <w:rPr>
-          <w:spacing w:val="-2"/>
-          <w:highlight w:val="none"/>
+          <w:lang w:val="en-IN"/>
         </w:rPr>
       </w:r>
     </w:p>
@@ -639,7 +645,9 @@
         <w:rPr>
           <w:b w:val="0"/>
           <w:bCs w:val="0"/>
+          <w:spacing w:val="-2"/>
           <w:highlight w:val="none"/>
+          <w:lang w:val="en-IN"/>
         </w:rPr>
       </w:pPr>
       <w:r>
@@ -656,63 +664,71 @@
         <w:rPr>
           <w:b w:val="0"/>
           <w:bCs w:val="0"/>
+          <w:spacing w:val="-2"/>
           <w:highlight w:val="none"/>
+          <w:lang w:val="en-IN"/>
         </w:rPr>
       </w:r>
       <w:r>
         <w:rPr>
           <w:b w:val="0"/>
           <w:bCs w:val="0"/>
+          <w:spacing w:val="-2"/>
           <w:highlight w:val="none"/>
-        </w:rPr>
-      </w:r>
-    </w:p>
-    <w:p>
-      <w:pPr>
-        <w:pStyle w:val="1071"/>
-        <w:pBdr/>
-        <w:spacing w:before="256"/>
-        <w:ind/>
-        <w:rPr>
-          <w:b w:val="0"/>
-          <w:bCs w:val="0"/>
-        </w:rPr>
-      </w:pPr>
-      <w:r>
-        <w:rPr>
-          <w:b w:val="0"/>
-          <w:bCs w:val="0"/>
-          <w:highlight w:val="none"/>
+          <w:lang w:val="en-IN"/>
         </w:rPr>
       </w:r>
       <w:r>
         <w:rPr>
           <w:b w:val="0"/>
           <w:bCs w:val="0"/>
+          <w:spacing w:val="-2"/>
+          <w:highlight w:val="none"/>
+          <w:lang w:val="en-IN"/>
         </w:rPr>
       </w:r>
       <w:r>
         <w:rPr>
           <w:b w:val="0"/>
           <w:bCs w:val="0"/>
+          <w:spacing w:val="-2"/>
+          <w:highlight w:val="none"/>
+          <w:lang w:val="en-IN"/>
         </w:rPr>
       </w:r>
-    </w:p>
-    <w:p>
-      <w:pPr>
-        <w:pStyle w:val="1071"/>
-        <w:pBdr/>
-        <w:spacing/>
-        <w:ind/>
-        <w:rPr/>
-      </w:pPr>
+      <w:r>
+        <w:rPr>
+          <w:b w:val="0"/>
+          <w:bCs w:val="0"/>
+          <w:spacing w:val="-2"/>
+          <w:highlight w:val="none"/>
+          <w:lang w:val="en-IN"/>
+        </w:rPr>
+      </w:r>
+      <w:r>
+        <w:rPr>
+          <w:b w:val="0"/>
+          <w:bCs w:val="0"/>
+          <w:spacing w:val="-2"/>
+          <w:highlight w:val="none"/>
+          <w:lang w:val="en-IN"/>
+        </w:rPr>
+      </w:r>
       <w:r>
         <w:rPr>
           <w:lang w:val="en-IN"/>
         </w:rPr>
-        <w:t xml:space="preserve">{Coursedescriptionname} </w:t>
       </w:r>
       <w:r/>
+      <w:r>
+        <w:rPr>
+          <w:b w:val="0"/>
+          <w:bCs w:val="0"/>
+          <w:spacing w:val="-2"/>
+          <w:highlight w:val="none"/>
+          <w:lang w:val="en-IN"/>
+        </w:rPr>
+      </w:r>
     </w:p>
     <w:p>
       <w:pPr>
@@ -729,26 +745,25 @@
       <w:r>
         <w:t xml:space="preserve">{CourseDescription}</w:t>
       </w:r>
+      <w:r/>
+      <w:r/>
+    </w:p>
+    <w:p>
+      <w:pPr>
+        <w:pStyle w:val="1075"/>
+        <w:pBdr/>
+        <w:tabs>
+          <w:tab w:val="left" w:leader="none" w:pos="7464"/>
+        </w:tabs>
+        <w:spacing w:before="206"/>
+        <w:ind w:right="399" w:left="225"/>
+        <w:jc w:val="both"/>
+        <w:rPr/>
+      </w:pPr>
       <w:r>
         <w:tab/>
       </w:r>
       <w:r/>
-    </w:p>
-    <w:p>
-      <w:pPr>
-        <w:pStyle w:val="1071"/>
-        <w:pBdr/>
-        <w:spacing w:before="161"/>
-        <w:ind/>
-        <w:rPr/>
-      </w:pPr>
-      <w:r>
-        <w:rPr>
-          <w:spacing w:val="-2"/>
-          <w:lang w:val="en-IN"/>
-        </w:rPr>
-        <w:t xml:space="preserve">{prerequisitename} </w:t>
-      </w:r>
       <w:r/>
     </w:p>
     <w:p>
@@ -765,7 +780,6 @@
       <w:r>
         <w:t xml:space="preserve">{Prerequisites}</w:t>
       </w:r>
-      <w:r/>
       <w:r>
         <w:rPr>
           <w:highlight w:val="none"/>
@@ -781,18 +795,11 @@
           <w:highlight w:val="none"/>
         </w:rPr>
       </w:r>
-    </w:p>
-    <w:p>
-      <w:pPr>
-        <w:pStyle w:val="1075"/>
-        <w:pBdr/>
-        <w:spacing w:before="198" w:line="276" w:lineRule="auto"/>
-        <w:ind w:right="399" w:left="225"/>
-        <w:jc w:val="both"/>
+      <w:r>
         <w:rPr>
           <w:highlight w:val="none"/>
         </w:rPr>
-      </w:pPr>
+      </w:r>
       <w:r>
         <w:rPr>
           <w:highlight w:val="none"/>
@@ -852,48 +859,19 @@
         <w:t xml:space="preserve">Units}</w:t>
       </w:r>
       <w:r>
-        <w:rPr>
-          <w:b w:val="0"/>
-          <w:bCs w:val="0"/>
-          <w:highlight w:val="none"/>
-          <w:lang w:val="en-IN"/>
-        </w:rPr>
+        <w:tab/>
+        <w:tab/>
+        <w:tab/>
+        <w:tab/>
       </w:r>
+      <w:r/>
       <w:r>
         <w:rPr>
           <w:b w:val="0"/>
           <w:bCs w:val="0"/>
           <w:highlight w:val="none"/>
-          <w:lang w:val="en-IN"/>
         </w:rPr>
       </w:r>
-    </w:p>
-    <w:p>
-      <w:pPr>
-        <w:pStyle w:val="1075"/>
-        <w:pBdr/>
-        <w:spacing w:before="127" w:line="276" w:lineRule="auto"/>
-        <w:ind w:right="1"/>
-        <w:jc w:val="both"/>
-        <w:rPr/>
-      </w:pPr>
-      <w:r>
-        <w:tab/>
-        <w:tab/>
-        <w:tab/>
-        <w:tab/>
-        <w:tab/>
-        <w:tab/>
-        <w:tab/>
-        <w:tab/>
-        <w:tab/>
-      </w:r>
-      <w:r>
-        <w:rPr>
-          <w:lang w:val="en-IN"/>
-        </w:rPr>
-      </w:r>
-      <w:r/>
     </w:p>
     <w:p>
       <w:pPr>
@@ -931,6 +909,11 @@
           <w:highlight w:val="none"/>
         </w:rPr>
       </w:r>
+      <w:r>
+        <w:rPr>
+          <w:highlight w:val="none"/>
+        </w:rPr>
+      </w:r>
     </w:p>
     <w:p>
       <w:pPr>
@@ -950,15 +933,9 @@
       <w:r>
         <w:rPr>
           <w:highlight w:val="none"/>
-        </w:rPr>
-        <w:t xml:space="preserve">{PracticalPeriodsName}</w:t>
-      </w:r>
-      <w:r>
-        <w:rPr>
-          <w:highlight w:val="none"/>
           <w:lang w:val="en-IN"/>
         </w:rPr>
-        <w:t xml:space="preserve"> {PracticalPeriods}</w:t>
+        <w:t xml:space="preserve">{PracticalPeriods}</w:t>
       </w:r>
       <w:r>
         <w:rPr>
@@ -970,17 +947,6 @@
           <w:highlight w:val="none"/>
         </w:rPr>
       </w:r>
-    </w:p>
-    <w:p>
-      <w:pPr>
-        <w:pStyle w:val="1075"/>
-        <w:pBdr/>
-        <w:spacing w:before="31"/>
-        <w:ind/>
-        <w:rPr>
-          <w:b/>
-        </w:rPr>
-      </w:pPr>
       <w:r>
         <w:rPr>
           <w:b/>
@@ -993,35 +959,30 @@
       </w:r>
       <w:r>
         <w:rPr>
-          <w:b/>
+          <w:highlight w:val="none"/>
         </w:rPr>
       </w:r>
     </w:p>
     <w:p>
       <w:pPr>
-        <w:pBdr/>
-        <w:spacing/>
+        <w:pStyle w:val="1075"/>
+        <w:pBdr/>
+        <w:spacing w:before="179"/>
         <w:ind w:left="225"/>
         <w:rPr>
-          <w:b/>
+          <w:highlight w:val="none"/>
         </w:rPr>
       </w:pPr>
       <w:r>
         <w:rPr>
-          <w:b/>
           <w:spacing w:val="-2"/>
-          <w:lang w:val="en-IN"/>
-        </w:rPr>
-        <w:t xml:space="preserve">{courseformatname}</w:t>
-      </w:r>
-      <w:r>
-        <w:rPr>
-          <w:b/>
+          <w:highlight w:val="none"/>
         </w:rPr>
       </w:r>
       <w:r>
         <w:rPr>
-          <w:b/>
+          <w:spacing w:val="-2"/>
+          <w:highlight w:val="none"/>
         </w:rPr>
       </w:r>
     </w:p>
@@ -1032,6 +993,7 @@
         <w:spacing w:before="179"/>
         <w:ind w:left="225"/>
         <w:rPr>
+          <w:spacing w:val="-2"/>
           <w:highlight w:val="none"/>
         </w:rPr>
       </w:pPr>
@@ -1051,42 +1013,17 @@
           <w:highlight w:val="none"/>
         </w:rPr>
       </w:r>
-    </w:p>
-    <w:p>
-      <w:pPr>
-        <w:pStyle w:val="1075"/>
-        <w:pBdr/>
-        <w:spacing w:before="179"/>
-        <w:ind w:left="225"/>
-        <w:rPr/>
-      </w:pPr>
+      <w:r>
+        <w:rPr>
+          <w:lang w:val="en-IN"/>
+        </w:rPr>
+      </w:r>
+      <w:r/>
       <w:r>
         <w:rPr>
           <w:highlight w:val="none"/>
         </w:rPr>
       </w:r>
-      <w:r>
-        <w:rPr>
-          <w:highlight w:val="none"/>
-        </w:rPr>
-      </w:r>
-      <w:r/>
-    </w:p>
-    <w:p>
-      <w:pPr>
-        <w:pStyle w:val="1071"/>
-        <w:pBdr/>
-        <w:spacing w:before="181"/>
-        <w:ind/>
-        <w:rPr/>
-      </w:pPr>
-      <w:r>
-        <w:rPr>
-          <w:lang w:val="en-IN"/>
-        </w:rPr>
-        <w:t xml:space="preserve">{assessmentsandgradingname}</w:t>
-      </w:r>
-      <w:r/>
     </w:p>
     <w:p>
       <w:pPr>
@@ -1114,42 +1051,15 @@
     </w:p>
     <w:p>
       <w:pPr>
-        <w:pStyle w:val="1075"/>
-        <w:pBdr/>
-        <w:spacing w:before="184"/>
-        <w:ind w:left="225"/>
-        <w:rPr/>
-      </w:pPr>
-      <w:r>
-        <w:rPr>
-          <w:highlight w:val="none"/>
-        </w:rPr>
-      </w:r>
-      <w:r>
-        <w:rPr>
-          <w:highlight w:val="none"/>
-        </w:rPr>
-      </w:r>
-      <w:r/>
-    </w:p>
-    <w:p>
-      <w:pPr>
         <w:pStyle w:val="1071"/>
         <w:pBdr/>
         <w:spacing w:before="176"/>
-        <w:ind/>
+        <w:ind w:left="0"/>
         <w:rPr>
           <w:spacing w:val="-2"/>
           <w:highlight w:val="none"/>
         </w:rPr>
       </w:pPr>
-      <w:r>
-        <w:rPr>
-          <w:spacing w:val="-2"/>
-          <w:lang w:val="en-IN"/>
-        </w:rPr>
-        <w:t xml:space="preserve">{courseoutcomesname}</w:t>
-      </w:r>
       <w:r>
         <w:rPr>
           <w:spacing w:val="-2"/>
@@ -1204,20 +1114,6 @@
           <w:highlight w:val="none"/>
         </w:rPr>
       </w:r>
-    </w:p>
-    <w:p>
-      <w:pPr>
-        <w:pStyle w:val="1071"/>
-        <w:pBdr/>
-        <w:spacing w:before="176"/>
-        <w:ind/>
-        <w:rPr>
-          <w:b w:val="0"/>
-          <w:bCs w:val="0"/>
-          <w:spacing w:val="-2"/>
-          <w:highlight w:val="none"/>
-        </w:rPr>
-      </w:pPr>
       <w:r>
         <w:rPr>
           <w:b w:val="0"/>
@@ -1229,7 +1125,6 @@
         <w:rPr>
           <w:b w:val="0"/>
           <w:bCs w:val="0"/>
-          <w:spacing w:val="-2"/>
           <w:highlight w:val="none"/>
         </w:rPr>
       </w:r>
@@ -1237,39 +1132,13 @@
         <w:rPr>
           <w:b w:val="0"/>
           <w:bCs w:val="0"/>
-          <w:spacing w:val="-2"/>
-          <w:highlight w:val="none"/>
-        </w:rPr>
-      </w:r>
-    </w:p>
-    <w:p>
-      <w:pPr>
-        <w:pStyle w:val="1071"/>
-        <w:pBdr/>
-        <w:spacing w:before="176"/>
-        <w:ind/>
-        <w:rPr>
-          <w:spacing w:val="-2"/>
-          <w:highlight w:val="none"/>
-        </w:rPr>
-      </w:pPr>
-      <w:r>
-        <w:rPr>
-          <w:spacing w:val="-2"/>
-          <w:highlight w:val="none"/>
-          <w:lang w:val="en-IN"/>
-        </w:rPr>
-        <w:t xml:space="preserve">{textbooksname}</w:t>
-      </w:r>
-      <w:r>
-        <w:rPr>
-          <w:spacing w:val="-2"/>
           <w:highlight w:val="none"/>
         </w:rPr>
       </w:r>
       <w:r>
         <w:rPr>
-          <w:spacing w:val="-2"/>
+          <w:b w:val="0"/>
+          <w:bCs w:val="0"/>
           <w:highlight w:val="none"/>
         </w:rPr>
       </w:r>
@@ -1320,7 +1189,6 @@
         <w:rPr>
           <w:b w:val="0"/>
           <w:bCs w:val="0"/>
-          <w:spacing w:val="-2"/>
           <w:highlight w:val="none"/>
         </w:rPr>
       </w:r>
@@ -1328,57 +1196,6 @@
         <w:rPr>
           <w:b w:val="0"/>
           <w:bCs w:val="0"/>
-          <w:spacing w:val="-2"/>
-          <w:highlight w:val="none"/>
-        </w:rPr>
-      </w:r>
-      <w:r>
-        <w:rPr>
-          <w:spacing w:val="-2"/>
-          <w:highlight w:val="none"/>
-        </w:rPr>
-      </w:r>
-      <w:r>
-        <w:rPr>
-          <w:spacing w:val="-2"/>
-          <w:highlight w:val="none"/>
-        </w:rPr>
-      </w:r>
-      <w:r/>
-      <w:r>
-        <w:rPr>
-          <w:b w:val="0"/>
-          <w:bCs w:val="0"/>
-          <w:spacing w:val="-2"/>
-          <w:highlight w:val="none"/>
-        </w:rPr>
-      </w:r>
-    </w:p>
-    <w:p>
-      <w:pPr>
-        <w:pStyle w:val="1071"/>
-        <w:pBdr/>
-        <w:spacing w:before="176"/>
-        <w:ind/>
-        <w:rPr>
-          <w:b/>
-          <w:bCs/>
-          <w:highlight w:val="none"/>
-        </w:rPr>
-      </w:pPr>
-      <w:r>
-        <w:rPr>
-          <w:b/>
-          <w:bCs/>
-          <w:highlight w:val="none"/>
-          <w:lang w:val="en-IN"/>
-        </w:rPr>
-        <w:t xml:space="preserve">{referencesname}</w:t>
-      </w:r>
-      <w:r>
-        <w:rPr>
-          <w:b/>
-          <w:bCs/>
           <w:highlight w:val="none"/>
         </w:rPr>
       </w:r>
@@ -1409,18 +1226,6 @@
         <w:rPr>
           <w:b w:val="0"/>
           <w:bCs w:val="0"/>
-          <w:highlight w:val="none"/>
-          <w:lang w:val="en-IN"/>
-        </w:rPr>
-      </w:r>
-      <w:r>
-        <w:rPr>
-          <w:spacing w:val="-2"/>
-          <w:lang w:val="en-IN"/>
-        </w:rPr>
-      </w:r>
-      <w:r>
-        <w:rPr>
           <w:spacing w:val="-2"/>
           <w:highlight w:val="none"/>
         </w:rPr>

</xml_diff>

<commit_message>
frontend youtube channel section without backend
</commit_message>
<xml_diff>
--- a/template.docx
+++ b/template.docx
@@ -7,6 +7,7 @@
         <w:pBdr/>
         <w:spacing/>
         <w:ind w:right="0" w:firstLine="0" w:left="180"/>
+        <w:jc w:val="left"/>
         <w:rPr>
           <w:b/>
           <w:bCs/>
@@ -64,6 +65,7 @@
         <w:pBdr/>
         <w:spacing w:before="7"/>
         <w:ind/>
+        <w:jc w:val="left"/>
         <w:rPr>
           <w:b/>
           <w:sz w:val="15"/>
@@ -132,6 +134,7 @@
               <w:pBdr/>
               <w:spacing w:before="1"/>
               <w:ind w:right="29"/>
+              <w:jc w:val="left"/>
               <w:rPr>
                 <w:b/>
               </w:rPr>
@@ -231,6 +234,7 @@
               <w:pBdr/>
               <w:spacing w:line="252" w:lineRule="exact"/>
               <w:ind w:left="51"/>
+              <w:jc w:val="left"/>
               <w:rPr>
                 <w:b/>
               </w:rPr>
@@ -267,6 +271,7 @@
               <w:pBdr/>
               <w:spacing w:line="252" w:lineRule="exact"/>
               <w:ind w:left="55"/>
+              <w:jc w:val="left"/>
               <w:rPr>
                 <w:b/>
               </w:rPr>
@@ -303,6 +308,7 @@
               <w:pBdr/>
               <w:spacing w:line="252" w:lineRule="exact"/>
               <w:ind w:right="0" w:left="36"/>
+              <w:jc w:val="left"/>
               <w:rPr>
                 <w:b/>
               </w:rPr>
@@ -339,6 +345,7 @@
               <w:pBdr/>
               <w:spacing w:line="252" w:lineRule="exact"/>
               <w:ind w:right="4" w:left="34"/>
+              <w:jc w:val="left"/>
               <w:rPr>
                 <w:b/>
               </w:rPr>
@@ -380,6 +387,7 @@
               <w:pBdr/>
               <w:spacing w:line="235" w:lineRule="exact"/>
               <w:ind w:right="20"/>
+              <w:jc w:val="left"/>
               <w:rPr>
                 <w:b/>
               </w:rPr>
@@ -470,6 +478,7 @@
               <w:pBdr/>
               <w:spacing w:line="235" w:lineRule="exact"/>
               <w:ind w:left="56"/>
+              <w:jc w:val="left"/>
               <w:rPr>
                 <w:b/>
               </w:rPr>
@@ -506,6 +515,7 @@
               <w:pBdr/>
               <w:spacing w:line="235" w:lineRule="exact"/>
               <w:ind w:left="59"/>
+              <w:jc w:val="left"/>
               <w:rPr>
                 <w:b/>
               </w:rPr>
@@ -542,6 +552,7 @@
               <w:pBdr/>
               <w:spacing w:line="235" w:lineRule="exact"/>
               <w:ind w:right="0" w:left="36"/>
+              <w:jc w:val="left"/>
               <w:rPr>
                 <w:b/>
               </w:rPr>
@@ -578,6 +589,7 @@
               <w:pBdr/>
               <w:spacing w:line="235" w:lineRule="exact"/>
               <w:ind w:right="0" w:left="34"/>
+              <w:jc w:val="left"/>
               <w:rPr>
                 <w:b/>
               </w:rPr>
@@ -609,39 +621,7 @@
         <w:pBdr/>
         <w:spacing w:before="256"/>
         <w:ind/>
-        <w:rPr>
-          <w:b w:val="0"/>
-          <w:bCs w:val="0"/>
-          <w:spacing w:val="-2"/>
-          <w:highlight w:val="none"/>
-          <w:lang w:val="en-IN"/>
-        </w:rPr>
-      </w:pPr>
-      <w:r>
-        <w:rPr>
-          <w:b w:val="0"/>
-          <w:bCs w:val="0"/>
-          <w:spacing w:val="-2"/>
-          <w:highlight w:val="none"/>
-          <w:lang w:val="en-IN"/>
-        </w:rPr>
-      </w:r>
-      <w:r>
-        <w:rPr>
-          <w:b w:val="0"/>
-          <w:bCs w:val="0"/>
-          <w:spacing w:val="-2"/>
-          <w:highlight w:val="none"/>
-          <w:lang w:val="en-IN"/>
-        </w:rPr>
-      </w:r>
-    </w:p>
-    <w:p>
-      <w:pPr>
-        <w:pStyle w:val="1071"/>
-        <w:pBdr/>
-        <w:spacing w:before="256"/>
-        <w:ind/>
+        <w:jc w:val="left"/>
         <w:rPr>
           <w:b w:val="0"/>
           <w:bCs w:val="0"/>
@@ -739,7 +719,7 @@
         </w:tabs>
         <w:spacing w:before="206"/>
         <w:ind w:right="399" w:left="225"/>
-        <w:jc w:val="both"/>
+        <w:jc w:val="left"/>
         <w:rPr/>
       </w:pPr>
       <w:r>
@@ -747,24 +727,12 @@
       </w:r>
       <w:r/>
       <w:r/>
-    </w:p>
-    <w:p>
-      <w:pPr>
-        <w:pStyle w:val="1075"/>
-        <w:pBdr/>
-        <w:tabs>
-          <w:tab w:val="left" w:leader="none" w:pos="7464"/>
-        </w:tabs>
-        <w:spacing w:before="206"/>
-        <w:ind w:right="399" w:left="225"/>
-        <w:jc w:val="both"/>
-        <w:rPr/>
-      </w:pPr>
       <w:r>
         <w:tab/>
       </w:r>
       <w:r/>
       <w:r/>
+      <w:r/>
     </w:p>
     <w:p>
       <w:pPr>
@@ -772,7 +740,7 @@
         <w:pBdr/>
         <w:spacing w:before="198" w:line="276" w:lineRule="auto"/>
         <w:ind w:right="399" w:left="225"/>
-        <w:jc w:val="both"/>
+        <w:jc w:val="left"/>
         <w:rPr>
           <w:highlight w:val="none"/>
         </w:rPr>
@@ -821,10 +789,13 @@
         </w:tabs>
         <w:spacing w:before="158"/>
         <w:ind/>
+        <w:jc w:val="left"/>
         <w:rPr>
           <w:b w:val="0"/>
           <w:bCs w:val="0"/>
+          <w:spacing w:val="-5"/>
           <w:highlight w:val="none"/>
+          <w:lang w:val="en-IN"/>
         </w:rPr>
       </w:pPr>
       <w:r>
@@ -858,12 +829,6 @@
         </w:rPr>
         <w:t xml:space="preserve">Units}</w:t>
       </w:r>
-      <w:r>
-        <w:tab/>
-        <w:tab/>
-        <w:tab/>
-        <w:tab/>
-      </w:r>
       <w:r/>
       <w:r>
         <w:rPr>
@@ -879,6 +844,7 @@
         <w:pBdr/>
         <w:spacing w:before="1"/>
         <w:ind w:left="6030"/>
+        <w:jc w:val="left"/>
         <w:rPr>
           <w:highlight w:val="none"/>
         </w:rPr>
@@ -914,13 +880,105 @@
           <w:highlight w:val="none"/>
         </w:rPr>
       </w:r>
+      <w:r>
+        <w:rPr>
+          <w:b w:val="0"/>
+          <w:bCs w:val="0"/>
+          <w:spacing w:val="-5"/>
+          <w:highlight w:val="none"/>
+          <w:lang w:val="en-IN"/>
+        </w:rPr>
+      </w:r>
+      <w:r>
+        <w:rPr>
+          <w:b w:val="0"/>
+          <w:bCs w:val="0"/>
+          <w:spacing w:val="-5"/>
+          <w:highlight w:val="none"/>
+          <w:lang w:val="en-IN"/>
+        </w:rPr>
+      </w:r>
+      <w:r>
+        <w:rPr>
+          <w:highlight w:val="none"/>
+        </w:rPr>
+      </w:r>
     </w:p>
     <w:p>
       <w:pPr>
         <w:pStyle w:val="1071"/>
         <w:pBdr/>
+        <w:spacing w:before="176"/>
+        <w:ind/>
+        <w:jc w:val="left"/>
+        <w:rPr>
+          <w:b w:val="0"/>
+          <w:bCs w:val="0"/>
+          <w:spacing w:val="-2"/>
+          <w:highlight w:val="none"/>
+        </w:rPr>
+      </w:pPr>
+      <w:r>
+        <w:rPr>
+          <w:b w:val="0"/>
+          <w:bCs w:val="0"/>
+          <w:highlight w:val="none"/>
+          <w:lang w:val="en-IN"/>
+        </w:rPr>
+      </w:r>
+      <w:r>
+        <w:rPr>
+          <w:b w:val="0"/>
+          <w:bCs w:val="0"/>
+          <w:highlight w:val="none"/>
+          <w:lang w:val="en-IN"/>
+        </w:rPr>
+        <w:t xml:space="preserve">{Experiments}</w:t>
+      </w:r>
+      <w:r>
+        <w:rPr>
+          <w:b w:val="0"/>
+          <w:bCs w:val="0"/>
+          <w:spacing w:val="-2"/>
+          <w:highlight w:val="none"/>
+        </w:rPr>
+      </w:r>
+      <w:r>
+        <w:rPr>
+          <w:b w:val="0"/>
+          <w:bCs w:val="0"/>
+          <w:spacing w:val="-2"/>
+          <w:highlight w:val="none"/>
+        </w:rPr>
+      </w:r>
+      <w:r>
+        <w:tab/>
+        <w:tab/>
+      </w:r>
+      <w:r>
+        <w:rPr>
+          <w:b w:val="0"/>
+          <w:bCs w:val="0"/>
+          <w:highlight w:val="none"/>
+        </w:rPr>
+      </w:r>
+      <w:r/>
+      <w:r>
+        <w:rPr>
+          <w:b w:val="0"/>
+          <w:bCs w:val="0"/>
+          <w:spacing w:val="-2"/>
+          <w:highlight w:val="none"/>
+        </w:rPr>
+      </w:r>
+    </w:p>
+    <w:p>
+      <w:pPr>
+        <w:pStyle w:val="1071"/>
+        <w:pBdr/>
         <w:spacing w:before="1"/>
         <w:ind w:left="6030"/>
+        <w:jc w:val="left"/>
         <w:rPr>
           <w:highlight w:val="none"/>
         </w:rPr>
@@ -962,17 +1020,6 @@
           <w:highlight w:val="none"/>
         </w:rPr>
       </w:r>
-    </w:p>
-    <w:p>
-      <w:pPr>
-        <w:pStyle w:val="1075"/>
-        <w:pBdr/>
-        <w:spacing w:before="179"/>
-        <w:ind w:left="225"/>
-        <w:rPr>
-          <w:highlight w:val="none"/>
-        </w:rPr>
-      </w:pPr>
       <w:r>
         <w:rPr>
           <w:spacing w:val="-2"/>
@@ -985,6 +1032,11 @@
           <w:highlight w:val="none"/>
         </w:rPr>
       </w:r>
+      <w:r>
+        <w:rPr>
+          <w:highlight w:val="none"/>
+        </w:rPr>
+      </w:r>
     </w:p>
     <w:p>
       <w:pPr>
@@ -992,6 +1044,7 @@
         <w:pBdr/>
         <w:spacing w:before="179"/>
         <w:ind w:left="225"/>
+        <w:jc w:val="left"/>
         <w:rPr>
           <w:spacing w:val="-2"/>
           <w:highlight w:val="none"/>
@@ -1031,6 +1084,7 @@
         <w:pBdr/>
         <w:spacing w:before="184"/>
         <w:ind w:left="225"/>
+        <w:jc w:val="left"/>
         <w:rPr>
           <w:highlight w:val="none"/>
         </w:rPr>
@@ -1048,18 +1102,6 @@
           <w:highlight w:val="none"/>
         </w:rPr>
       </w:r>
-    </w:p>
-    <w:p>
-      <w:pPr>
-        <w:pStyle w:val="1071"/>
-        <w:pBdr/>
-        <w:spacing w:before="176"/>
-        <w:ind w:left="0"/>
-        <w:rPr>
-          <w:spacing w:val="-2"/>
-          <w:highlight w:val="none"/>
-        </w:rPr>
-      </w:pPr>
       <w:r>
         <w:rPr>
           <w:spacing w:val="-2"/>
@@ -1072,6 +1114,11 @@
           <w:highlight w:val="none"/>
         </w:rPr>
       </w:r>
+      <w:r>
+        <w:rPr>
+          <w:highlight w:val="none"/>
+        </w:rPr>
+      </w:r>
     </w:p>
     <w:p>
       <w:pPr>
@@ -1079,6 +1126,7 @@
         <w:pBdr/>
         <w:spacing w:before="176"/>
         <w:ind/>
+        <w:jc w:val="left"/>
         <w:rPr>
           <w:b w:val="0"/>
           <w:bCs w:val="0"/>
@@ -1149,6 +1197,7 @@
         <w:pBdr/>
         <w:spacing w:before="176"/>
         <w:ind/>
+        <w:jc w:val="left"/>
         <w:rPr>
           <w:b w:val="0"/>
           <w:bCs w:val="0"/>
@@ -1206,11 +1255,12 @@
         <w:pBdr/>
         <w:spacing w:before="176"/>
         <w:ind/>
+        <w:jc w:val="left"/>
         <w:rPr>
           <w:b w:val="0"/>
           <w:bCs w:val="0"/>
-          <w:spacing w:val="-2"/>
           <w:highlight w:val="none"/>
+          <w:lang w:val="en-IN"/>
         </w:rPr>
       </w:pPr>
       <w:r>
@@ -1238,16 +1288,24 @@
           <w:highlight w:val="none"/>
         </w:rPr>
       </w:r>
+      <w:r/>
+      <w:r/>
+      <w:r>
+        <w:rPr>
+          <w:b w:val="0"/>
+          <w:bCs w:val="0"/>
+          <w:spacing w:val="-2"/>
+          <w:highlight w:val="none"/>
+        </w:rPr>
+      </w:r>
     </w:p>
     <w:p>
       <w:pPr>
-        <w:pBdr/>
-        <w:tabs>
-          <w:tab w:val="left" w:leader="none" w:pos="585"/>
-        </w:tabs>
-        <w:spacing w:before="14" w:line="360" w:lineRule="auto"/>
-        <w:ind w:right="354" w:firstLine="0" w:left="585"/>
-        <w:jc w:val="both"/>
+        <w:pStyle w:val="1077"/>
+        <w:pBdr/>
+        <w:spacing w:line="257" w:lineRule="exact"/>
+        <w:ind/>
+        <w:jc w:val="left"/>
         <w:rPr/>
       </w:pPr>
       <w:r/>
@@ -1255,20 +1313,10 @@
     </w:p>
     <w:p>
       <w:pPr>
-        <w:pStyle w:val="1077"/>
-        <w:pBdr/>
-        <w:spacing w:line="257" w:lineRule="exact"/>
-        <w:ind/>
-        <w:rPr/>
-      </w:pPr>
-      <w:r/>
-      <w:r/>
-    </w:p>
-    <w:p>
-      <w:pPr>
-        <w:pBdr/>
-        <w:spacing/>
-        <w:ind/>
+        <w:pBdr/>
+        <w:spacing/>
+        <w:ind/>
+        <w:jc w:val="left"/>
         <w:rPr/>
       </w:pPr>
       <w:r/>

</xml_diff>

<commit_message>
working website with all functionality except clickable link
</commit_message>
<xml_diff>
--- a/template.docx
+++ b/template.docx
@@ -658,57 +658,6 @@
           <w:lang w:val="en-IN"/>
         </w:rPr>
       </w:r>
-      <w:r>
-        <w:rPr>
-          <w:b w:val="0"/>
-          <w:bCs w:val="0"/>
-          <w:spacing w:val="-2"/>
-          <w:highlight w:val="none"/>
-          <w:lang w:val="en-IN"/>
-        </w:rPr>
-      </w:r>
-      <w:r>
-        <w:rPr>
-          <w:b w:val="0"/>
-          <w:bCs w:val="0"/>
-          <w:spacing w:val="-2"/>
-          <w:highlight w:val="none"/>
-          <w:lang w:val="en-IN"/>
-        </w:rPr>
-      </w:r>
-      <w:r>
-        <w:rPr>
-          <w:b w:val="0"/>
-          <w:bCs w:val="0"/>
-          <w:spacing w:val="-2"/>
-          <w:highlight w:val="none"/>
-          <w:lang w:val="en-IN"/>
-        </w:rPr>
-      </w:r>
-      <w:r>
-        <w:rPr>
-          <w:b w:val="0"/>
-          <w:bCs w:val="0"/>
-          <w:spacing w:val="-2"/>
-          <w:highlight w:val="none"/>
-          <w:lang w:val="en-IN"/>
-        </w:rPr>
-      </w:r>
-      <w:r>
-        <w:rPr>
-          <w:lang w:val="en-IN"/>
-        </w:rPr>
-      </w:r>
-      <w:r/>
-      <w:r>
-        <w:rPr>
-          <w:b w:val="0"/>
-          <w:bCs w:val="0"/>
-          <w:spacing w:val="-2"/>
-          <w:highlight w:val="none"/>
-          <w:lang w:val="en-IN"/>
-        </w:rPr>
-      </w:r>
     </w:p>
     <w:p>
       <w:pPr>
@@ -725,13 +674,9 @@
       <w:r>
         <w:t xml:space="preserve">{CourseDescription}</w:t>
       </w:r>
-      <w:r/>
-      <w:r/>
       <w:r>
         <w:tab/>
       </w:r>
-      <w:r/>
-      <w:r/>
       <w:r/>
     </w:p>
     <w:p>
@@ -747,26 +692,6 @@
       </w:pPr>
       <w:r>
         <w:t xml:space="preserve">{Prerequisites}</w:t>
-      </w:r>
-      <w:r>
-        <w:rPr>
-          <w:highlight w:val="none"/>
-        </w:rPr>
-      </w:r>
-      <w:r>
-        <w:rPr>
-          <w:highlight w:val="none"/>
-        </w:rPr>
-      </w:r>
-      <w:r>
-        <w:rPr>
-          <w:highlight w:val="none"/>
-        </w:rPr>
-      </w:r>
-      <w:r>
-        <w:rPr>
-          <w:highlight w:val="none"/>
-        </w:rPr>
       </w:r>
       <w:r>
         <w:rPr>
@@ -829,12 +754,20 @@
         </w:rPr>
         <w:t xml:space="preserve">Units}</w:t>
       </w:r>
-      <w:r/>
       <w:r>
         <w:rPr>
           <w:b w:val="0"/>
           <w:bCs w:val="0"/>
           <w:highlight w:val="none"/>
+        </w:rPr>
+      </w:r>
+      <w:r>
+        <w:rPr>
+          <w:b w:val="0"/>
+          <w:bCs w:val="0"/>
+          <w:spacing w:val="-5"/>
+          <w:highlight w:val="none"/>
+          <w:lang w:val="en-IN"/>
         </w:rPr>
       </w:r>
     </w:p>
@@ -880,29 +813,6 @@
           <w:highlight w:val="none"/>
         </w:rPr>
       </w:r>
-      <w:r>
-        <w:rPr>
-          <w:b w:val="0"/>
-          <w:bCs w:val="0"/>
-          <w:spacing w:val="-5"/>
-          <w:highlight w:val="none"/>
-          <w:lang w:val="en-IN"/>
-        </w:rPr>
-      </w:r>
-      <w:r>
-        <w:rPr>
-          <w:b w:val="0"/>
-          <w:bCs w:val="0"/>
-          <w:spacing w:val="-5"/>
-          <w:highlight w:val="none"/>
-          <w:lang w:val="en-IN"/>
-        </w:rPr>
-      </w:r>
-      <w:r>
-        <w:rPr>
-          <w:highlight w:val="none"/>
-        </w:rPr>
-      </w:r>
     </w:p>
     <w:p>
       <w:pPr>
@@ -936,12 +846,8 @@
         <w:t xml:space="preserve">{Experiments}</w:t>
       </w:r>
       <w:r>
-        <w:rPr>
-          <w:b w:val="0"/>
-          <w:bCs w:val="0"/>
-          <w:spacing w:val="-2"/>
-          <w:highlight w:val="none"/>
-        </w:rPr>
+        <w:tab/>
+        <w:tab/>
       </w:r>
       <w:r>
         <w:rPr>
@@ -951,18 +857,6 @@
           <w:highlight w:val="none"/>
         </w:rPr>
       </w:r>
-      <w:r>
-        <w:tab/>
-        <w:tab/>
-      </w:r>
-      <w:r>
-        <w:rPr>
-          <w:b w:val="0"/>
-          <w:bCs w:val="0"/>
-          <w:highlight w:val="none"/>
-        </w:rPr>
-      </w:r>
-      <w:r/>
       <w:r>
         <w:rPr>
           <w:b w:val="0"/>
@@ -1005,38 +899,6 @@
           <w:highlight w:val="none"/>
         </w:rPr>
       </w:r>
-      <w:r>
-        <w:rPr>
-          <w:b/>
-        </w:rPr>
-      </w:r>
-      <w:r>
-        <w:rPr>
-          <w:b/>
-        </w:rPr>
-      </w:r>
-      <w:r>
-        <w:rPr>
-          <w:highlight w:val="none"/>
-        </w:rPr>
-      </w:r>
-      <w:r>
-        <w:rPr>
-          <w:spacing w:val="-2"/>
-          <w:highlight w:val="none"/>
-        </w:rPr>
-      </w:r>
-      <w:r>
-        <w:rPr>
-          <w:spacing w:val="-2"/>
-          <w:highlight w:val="none"/>
-        </w:rPr>
-      </w:r>
-      <w:r>
-        <w:rPr>
-          <w:highlight w:val="none"/>
-        </w:rPr>
-      </w:r>
     </w:p>
     <w:p>
       <w:pPr>
@@ -1063,17 +925,7 @@
       </w:r>
       <w:r>
         <w:rPr>
-          <w:highlight w:val="none"/>
-        </w:rPr>
-      </w:r>
-      <w:r>
-        <w:rPr>
-          <w:lang w:val="en-IN"/>
-        </w:rPr>
-      </w:r>
-      <w:r/>
-      <w:r>
-        <w:rPr>
+          <w:spacing w:val="-2"/>
           <w:highlight w:val="none"/>
         </w:rPr>
       </w:r>
@@ -1094,23 +946,6 @@
       </w:r>
       <w:r>
         <w:rPr>
-          <w:highlight w:val="none"/>
-        </w:rPr>
-      </w:r>
-      <w:r>
-        <w:rPr>
-          <w:highlight w:val="none"/>
-        </w:rPr>
-      </w:r>
-      <w:r>
-        <w:rPr>
-          <w:spacing w:val="-2"/>
-          <w:highlight w:val="none"/>
-        </w:rPr>
-      </w:r>
-      <w:r>
-        <w:rPr>
-          <w:spacing w:val="-2"/>
           <w:highlight w:val="none"/>
         </w:rPr>
       </w:r>
@@ -1147,34 +982,6 @@
           <w:bCs w:val="0"/>
         </w:rPr>
         <w:t xml:space="preserve">{CourseOutcomes}</w:t>
-      </w:r>
-      <w:r>
-        <w:rPr>
-          <w:b w:val="0"/>
-          <w:bCs w:val="0"/>
-          <w:highlight w:val="none"/>
-        </w:rPr>
-      </w:r>
-      <w:r>
-        <w:rPr>
-          <w:b w:val="0"/>
-          <w:bCs w:val="0"/>
-          <w:highlight w:val="none"/>
-        </w:rPr>
-      </w:r>
-      <w:r>
-        <w:rPr>
-          <w:b w:val="0"/>
-          <w:bCs w:val="0"/>
-          <w:highlight w:val="none"/>
-        </w:rPr>
-      </w:r>
-      <w:r>
-        <w:rPr>
-          <w:b w:val="0"/>
-          <w:bCs w:val="0"/>
-          <w:highlight w:val="none"/>
-        </w:rPr>
       </w:r>
       <w:r>
         <w:rPr>
@@ -1284,8 +1091,8 @@
         <w:rPr>
           <w:b w:val="0"/>
           <w:bCs w:val="0"/>
-          <w:spacing w:val="-2"/>
           <w:highlight w:val="none"/>
+          <w:lang w:val="en-IN"/>
         </w:rPr>
       </w:r>
       <w:r/>
@@ -1294,33 +1101,50 @@
         <w:rPr>
           <w:b w:val="0"/>
           <w:bCs w:val="0"/>
-          <w:spacing w:val="-2"/>
           <w:highlight w:val="none"/>
+          <w:lang w:val="en-IN"/>
         </w:rPr>
       </w:r>
     </w:p>
     <w:p>
       <w:pPr>
-        <w:pStyle w:val="1077"/>
-        <w:pBdr/>
-        <w:spacing w:line="257" w:lineRule="exact"/>
+        <w:pStyle w:val="1071"/>
+        <w:pBdr/>
+        <w:spacing w:before="176"/>
         <w:ind/>
         <w:jc w:val="left"/>
-        <w:rPr/>
-      </w:pPr>
-      <w:r/>
-      <w:r/>
-    </w:p>
-    <w:p>
-      <w:pPr>
-        <w:pBdr/>
-        <w:spacing/>
-        <w:ind/>
-        <w:jc w:val="left"/>
-        <w:rPr/>
-      </w:pPr>
-      <w:r/>
-      <w:r/>
+        <w:rPr>
+          <w:b w:val="0"/>
+          <w:bCs w:val="0"/>
+          <w:highlight w:val="none"/>
+          <w:lang w:val="en-IN"/>
+        </w:rPr>
+      </w:pPr>
+      <w:r>
+        <w:rPr>
+          <w:b w:val="0"/>
+          <w:bCs w:val="0"/>
+          <w:highlight w:val="none"/>
+          <w:lang w:val="en-IN"/>
+        </w:rPr>
+        <w:t xml:space="preserve">{YouTubeReferences}</w:t>
+      </w:r>
+      <w:r>
+        <w:rPr>
+          <w:b w:val="0"/>
+          <w:bCs w:val="0"/>
+          <w:highlight w:val="none"/>
+          <w:lang w:val="en-IN"/>
+        </w:rPr>
+      </w:r>
+      <w:r>
+        <w:rPr>
+          <w:b w:val="0"/>
+          <w:bCs w:val="0"/>
+          <w:highlight w:val="none"/>
+          <w:lang w:val="en-IN"/>
+        </w:rPr>
+      </w:r>
     </w:p>
     <w:sectPr>
       <w:headerReference w:type="default" r:id="rId9"/>

</xml_diff>